<commit_message>
Distributed System in process
</commit_message>
<xml_diff>
--- a/docs/Rieman vs Monte Carlo.docx
+++ b/docs/Rieman vs Monte Carlo.docx
@@ -435,20 +435,60 @@
         <w:rPr>
           <w:rFonts w:eastAsiaTheme="minorEastAsia"/>
         </w:rPr>
+        <w:t xml:space="preserve"> individual</w:t>
+      </w:r>
+      <w:r>
+        <w:rPr>
+          <w:rFonts w:eastAsiaTheme="minorEastAsia"/>
+        </w:rPr>
+        <w:t xml:space="preserve"> de cada rectángulo</w:t>
+      </w:r>
+      <w:r>
+        <w:rPr>
+          <w:rFonts w:eastAsiaTheme="minorEastAsia"/>
+        </w:rPr>
         <w:t xml:space="preserve"> </w:t>
       </w:r>
-      <w:r>
-        <w:rPr>
-          <w:rFonts w:eastAsiaTheme="minorEastAsia"/>
-        </w:rPr>
-        <w:t>individual</w:t>
-      </w:r>
-      <w:r>
-        <w:rPr>
-          <w:rFonts w:eastAsiaTheme="minorEastAsia"/>
-        </w:rPr>
-        <w:t xml:space="preserve"> de cada rectángulo</w:t>
-      </w:r>
+      <m:oMath>
+        <m:d>
+          <m:dPr>
+            <m:ctrlPr>
+              <w:rPr>
+                <w:rFonts w:ascii="Cambria Math" w:eastAsiaTheme="minorEastAsia" w:hAnsi="Cambria Math"/>
+                <w:i/>
+              </w:rPr>
+            </m:ctrlPr>
+          </m:dPr>
+          <m:e>
+            <m:f>
+              <m:fPr>
+                <m:ctrlPr>
+                  <w:rPr>
+                    <w:rFonts w:ascii="Cambria Math" w:eastAsiaTheme="minorEastAsia" w:hAnsi="Cambria Math"/>
+                    <w:i/>
+                  </w:rPr>
+                </m:ctrlPr>
+              </m:fPr>
+              <m:num>
+                <m:r>
+                  <w:rPr>
+                    <w:rFonts w:ascii="Cambria Math" w:eastAsiaTheme="minorEastAsia" w:hAnsi="Cambria Math"/>
+                  </w:rPr>
+                  <m:t>b-a</m:t>
+                </m:r>
+              </m:num>
+              <m:den>
+                <m:r>
+                  <w:rPr>
+                    <w:rFonts w:ascii="Cambria Math" w:eastAsiaTheme="minorEastAsia" w:hAnsi="Cambria Math"/>
+                  </w:rPr>
+                  <m:t>N</m:t>
+                </m:r>
+              </m:den>
+            </m:f>
+          </m:e>
+        </m:d>
+      </m:oMath>
     </w:p>
     <w:p>
       <w:pPr>
@@ -462,13 +502,7 @@
           <w:rPr>
             <w:rFonts w:ascii="Cambria Math" w:hAnsi="Cambria Math"/>
           </w:rPr>
-          <m:t>f</m:t>
-        </m:r>
-        <m:r>
-          <w:rPr>
-            <w:rFonts w:ascii="Cambria Math" w:hAnsi="Cambria Math"/>
-          </w:rPr>
-          <m:t>:</m:t>
+          <m:t>f:</m:t>
         </m:r>
       </m:oMath>
       <w:r>
@@ -584,13 +618,7 @@
           <w:rPr>
             <w:rFonts w:ascii="Cambria Math" w:hAnsi="Cambria Math"/>
           </w:rPr>
-          <m:t>a y b</m:t>
-        </m:r>
-        <m:r>
-          <w:rPr>
-            <w:rFonts w:ascii="Cambria Math" w:hAnsi="Cambria Math"/>
-          </w:rPr>
-          <m:t>:</m:t>
+          <m:t>a y b:</m:t>
         </m:r>
       </m:oMath>
       <w:r>
@@ -623,70 +651,6 @@
         <w:tab/>
         <w:t>Hace referencia al índice de la sumatoria</w:t>
       </w:r>
-    </w:p>
-    <w:p>
-      <w:pPr>
-        <w:spacing w:line="240" w:lineRule="auto"/>
-        <w:rPr>
-          <w:rFonts w:eastAsiaTheme="minorEastAsia"/>
-        </w:rPr>
-      </w:pPr>
-      <m:oMath>
-        <m:r>
-          <w:rPr>
-            <w:rFonts w:ascii="Cambria Math" w:eastAsiaTheme="minorEastAsia" w:hAnsi="Cambria Math"/>
-          </w:rPr>
-          <m:t>∆x</m:t>
-        </m:r>
-        <m:r>
-          <w:rPr>
-            <w:rFonts w:ascii="Cambria Math" w:eastAsiaTheme="minorEastAsia" w:hAnsi="Cambria Math"/>
-          </w:rPr>
-          <m:t>:</m:t>
-        </m:r>
-      </m:oMath>
-      <w:r>
-        <w:rPr>
-          <w:rFonts w:eastAsiaTheme="minorEastAsia"/>
-        </w:rPr>
-        <w:tab/>
-        <w:t xml:space="preserve">Se define como </w:t>
-      </w:r>
-      <m:oMath>
-        <m:f>
-          <m:fPr>
-            <m:ctrlPr>
-              <w:rPr>
-                <w:rFonts w:ascii="Cambria Math" w:eastAsiaTheme="minorEastAsia" w:hAnsi="Cambria Math"/>
-                <w:i/>
-              </w:rPr>
-            </m:ctrlPr>
-          </m:fPr>
-          <m:num>
-            <m:r>
-              <w:rPr>
-                <w:rFonts w:ascii="Cambria Math" w:eastAsiaTheme="minorEastAsia" w:hAnsi="Cambria Math"/>
-              </w:rPr>
-              <m:t>b-a</m:t>
-            </m:r>
-          </m:num>
-          <m:den>
-            <m:r>
-              <w:rPr>
-                <w:rFonts w:ascii="Cambria Math" w:eastAsiaTheme="minorEastAsia" w:hAnsi="Cambria Math"/>
-              </w:rPr>
-              <m:t>N</m:t>
-            </m:r>
-          </m:den>
-        </m:f>
-      </m:oMath>
-    </w:p>
-    <w:p>
-      <w:pPr>
-        <w:rPr>
-          <w:rFonts w:eastAsiaTheme="minorEastAsia"/>
-        </w:rPr>
-      </w:pPr>
     </w:p>
     <w:p>
       <w:pPr>
@@ -811,16 +775,7 @@
                         <w:rPr>
                           <w:rFonts w:ascii="Cambria Math" w:eastAsiaTheme="minorEastAsia" w:hAnsi="Cambria Math"/>
                         </w:rPr>
-                        <m:t xml:space="preserve"> </m:t>
-                      </m:r>
-                      <m:r>
-                        <m:rPr>
-                          <m:sty m:val="p"/>
-                        </m:rPr>
-                        <w:rPr>
-                          <w:rFonts w:ascii="Cambria Math" w:eastAsiaTheme="minorEastAsia" w:hAnsi="Cambria Math"/>
-                        </w:rPr>
-                        <m:t>i*</m:t>
+                        <m:t xml:space="preserve"> i*</m:t>
                       </m:r>
                       <m:f>
                         <m:fPr>
@@ -931,19 +886,771 @@
       </w:r>
     </w:p>
     <w:p>
+      <w:r>
+        <w:t xml:space="preserve">Este método consiste en </w:t>
+      </w:r>
+      <w:r>
+        <w:t>la generación de</w:t>
+      </w:r>
+      <w:r>
+        <w:t xml:space="preserve"> múltiples puntos aleatorios dentro del rango de </w:t>
+      </w:r>
+      <w:r>
+        <w:t>integración</w:t>
+      </w:r>
+      <w:r>
+        <w:t xml:space="preserve">. De estos puntos se obtiene el promedio, y se multiplica por la diferencia entre los rangos de </w:t>
+      </w:r>
+      <w:r>
+        <w:t>integración</w:t>
+      </w:r>
+      <w:r>
+        <w:t>.</w:t>
+      </w:r>
+    </w:p>
+    <w:p>
+      <w:pPr>
+        <w:rPr>
+          <w:b/>
+          <w:bCs/>
+        </w:rPr>
+      </w:pPr>
+      <w:r>
+        <w:rPr>
+          <w:b/>
+          <w:bCs/>
+        </w:rPr>
+        <w:t xml:space="preserve">Definición del método matemático: </w:t>
+      </w:r>
+    </w:p>
+    <w:p>
+      <w:pPr>
+        <w:jc w:val="center"/>
+        <w:rPr>
+          <w:rFonts w:eastAsiaTheme="minorEastAsia"/>
+        </w:rPr>
+      </w:pPr>
+      <m:oMathPara>
+        <m:oMath>
+          <m:r>
+            <w:rPr>
+              <w:rFonts w:ascii="Cambria Math" w:hAnsi="Cambria Math"/>
+            </w:rPr>
+            <m:t>A=</m:t>
+          </m:r>
+          <m:limLow>
+            <m:limLowPr>
+              <m:ctrlPr>
+                <w:rPr>
+                  <w:rFonts w:ascii="Cambria Math" w:hAnsi="Cambria Math"/>
+                  <w:i/>
+                </w:rPr>
+              </m:ctrlPr>
+            </m:limLowPr>
+            <m:e>
+              <m:r>
+                <m:rPr>
+                  <m:sty m:val="p"/>
+                </m:rPr>
+                <w:rPr>
+                  <w:rFonts w:ascii="Cambria Math" w:hAnsi="Cambria Math"/>
+                </w:rPr>
+                <m:t>lim</m:t>
+              </m:r>
+            </m:e>
+            <m:lim>
+              <m:r>
+                <w:rPr>
+                  <w:rFonts w:ascii="Cambria Math" w:hAnsi="Cambria Math"/>
+                </w:rPr>
+                <m:t>N→∞</m:t>
+              </m:r>
+            </m:lim>
+          </m:limLow>
+          <m:func>
+            <m:funcPr>
+              <m:ctrlPr>
+                <w:rPr>
+                  <w:rFonts w:ascii="Cambria Math" w:hAnsi="Cambria Math"/>
+                  <w:i/>
+                </w:rPr>
+              </m:ctrlPr>
+            </m:funcPr>
+            <m:fName>
+              <m:f>
+                <m:fPr>
+                  <m:ctrlPr>
+                    <w:rPr>
+                      <w:rFonts w:ascii="Cambria Math" w:hAnsi="Cambria Math"/>
+                      <w:i/>
+                    </w:rPr>
+                  </m:ctrlPr>
+                </m:fPr>
+                <m:num>
+                  <m:r>
+                    <w:rPr>
+                      <w:rFonts w:ascii="Cambria Math" w:hAnsi="Cambria Math"/>
+                    </w:rPr>
+                    <m:t>∆x</m:t>
+                  </m:r>
+                </m:num>
+                <m:den>
+                  <m:r>
+                    <w:rPr>
+                      <w:rFonts w:ascii="Cambria Math" w:hAnsi="Cambria Math"/>
+                    </w:rPr>
+                    <m:t>N</m:t>
+                  </m:r>
+                </m:den>
+              </m:f>
+            </m:fName>
+            <m:e>
+              <m:r>
+                <w:rPr>
+                  <w:rFonts w:ascii="Cambria Math" w:hAnsi="Cambria Math"/>
+                </w:rPr>
+                <m:t xml:space="preserve"> *</m:t>
+              </m:r>
+              <m:nary>
+                <m:naryPr>
+                  <m:chr m:val="∑"/>
+                  <m:limLoc m:val="undOvr"/>
+                  <m:ctrlPr>
+                    <w:rPr>
+                      <w:rFonts w:ascii="Cambria Math" w:hAnsi="Cambria Math"/>
+                      <w:i/>
+                    </w:rPr>
+                  </m:ctrlPr>
+                </m:naryPr>
+                <m:sub>
+                  <m:r>
+                    <w:rPr>
+                      <w:rFonts w:ascii="Cambria Math" w:hAnsi="Cambria Math"/>
+                    </w:rPr>
+                    <m:t>i=</m:t>
+                  </m:r>
+                  <m:r>
+                    <w:rPr>
+                      <w:rFonts w:ascii="Cambria Math" w:hAnsi="Cambria Math"/>
+                    </w:rPr>
+                    <m:t>1</m:t>
+                  </m:r>
+                </m:sub>
+                <m:sup>
+                  <m:r>
+                    <w:rPr>
+                      <w:rFonts w:ascii="Cambria Math" w:hAnsi="Cambria Math"/>
+                    </w:rPr>
+                    <m:t>N</m:t>
+                  </m:r>
+                </m:sup>
+                <m:e>
+                  <m:r>
+                    <w:rPr>
+                      <w:rFonts w:ascii="Cambria Math" w:hAnsi="Cambria Math"/>
+                    </w:rPr>
+                    <m:t>f</m:t>
+                  </m:r>
+                  <m:d>
+                    <m:dPr>
+                      <m:ctrlPr>
+                        <w:rPr>
+                          <w:rFonts w:ascii="Cambria Math" w:hAnsi="Cambria Math"/>
+                          <w:i/>
+                        </w:rPr>
+                      </m:ctrlPr>
+                    </m:dPr>
+                    <m:e>
+                      <m:sSub>
+                        <m:sSubPr>
+                          <m:ctrlPr>
+                            <w:rPr>
+                              <w:rFonts w:ascii="Cambria Math" w:hAnsi="Cambria Math"/>
+                              <w:i/>
+                            </w:rPr>
+                          </m:ctrlPr>
+                        </m:sSubPr>
+                        <m:e>
+                          <m:r>
+                            <w:rPr>
+                              <w:rFonts w:ascii="Cambria Math" w:hAnsi="Cambria Math"/>
+                            </w:rPr>
+                            <m:t>x</m:t>
+                          </m:r>
+                        </m:e>
+                        <m:sub>
+                          <m:r>
+                            <w:rPr>
+                              <w:rFonts w:ascii="Cambria Math" w:hAnsi="Cambria Math"/>
+                            </w:rPr>
+                            <m:t>i</m:t>
+                          </m:r>
+                        </m:sub>
+                      </m:sSub>
+                    </m:e>
+                  </m:d>
+                </m:e>
+              </m:nary>
+            </m:e>
+          </m:func>
+        </m:oMath>
+      </m:oMathPara>
+    </w:p>
+    <w:p>
+      <w:pPr>
+        <w:spacing w:line="240" w:lineRule="auto"/>
+      </w:pPr>
+      <w:r>
+        <w:t>Donde,</w:t>
+      </w:r>
+    </w:p>
+    <w:p>
+      <w:pPr>
+        <w:spacing w:line="240" w:lineRule="auto"/>
+      </w:pPr>
+      <w:r>
+        <w:t xml:space="preserve">N: </w:t>
+      </w:r>
+      <w:r>
+        <w:tab/>
+        <w:t xml:space="preserve">Se define como el número de </w:t>
+      </w:r>
+      <w:r>
+        <w:t>puntos aleatorios dentro del rango de integración</w:t>
+      </w:r>
+      <w:r>
+        <w:t>.</w:t>
+      </w:r>
+    </w:p>
+    <w:p>
+      <w:pPr>
+        <w:spacing w:line="240" w:lineRule="auto"/>
+        <w:rPr>
+          <w:rFonts w:eastAsiaTheme="minorEastAsia"/>
+        </w:rPr>
+      </w:pPr>
+      <m:oMath>
+        <m:r>
+          <w:rPr>
+            <w:rFonts w:ascii="Cambria Math" w:hAnsi="Cambria Math"/>
+          </w:rPr>
+          <m:t>f</m:t>
+        </m:r>
+        <m:d>
+          <m:dPr>
+            <m:ctrlPr>
+              <w:rPr>
+                <w:rFonts w:ascii="Cambria Math" w:hAnsi="Cambria Math"/>
+                <w:i/>
+              </w:rPr>
+            </m:ctrlPr>
+          </m:dPr>
+          <m:e>
+            <m:sSub>
+              <m:sSubPr>
+                <m:ctrlPr>
+                  <w:rPr>
+                    <w:rFonts w:ascii="Cambria Math" w:hAnsi="Cambria Math"/>
+                    <w:i/>
+                  </w:rPr>
+                </m:ctrlPr>
+              </m:sSubPr>
+              <m:e>
+                <m:r>
+                  <w:rPr>
+                    <w:rFonts w:ascii="Cambria Math" w:hAnsi="Cambria Math"/>
+                  </w:rPr>
+                  <m:t>x</m:t>
+                </m:r>
+              </m:e>
+              <m:sub>
+                <m:r>
+                  <w:rPr>
+                    <w:rFonts w:ascii="Cambria Math" w:hAnsi="Cambria Math"/>
+                  </w:rPr>
+                  <m:t>i</m:t>
+                </m:r>
+              </m:sub>
+            </m:sSub>
+          </m:e>
+        </m:d>
+        <m:r>
+          <w:rPr>
+            <w:rFonts w:ascii="Cambria Math" w:hAnsi="Cambria Math"/>
+          </w:rPr>
+          <m:t>:</m:t>
+        </m:r>
+      </m:oMath>
+      <w:r>
+        <w:rPr>
+          <w:rFonts w:eastAsiaTheme="minorEastAsia"/>
+        </w:rPr>
+        <w:t xml:space="preserve"> </w:t>
+      </w:r>
+      <w:r>
+        <w:rPr>
+          <w:rFonts w:eastAsiaTheme="minorEastAsia"/>
+        </w:rPr>
+        <w:tab/>
+        <w:t>Se define como la altura</w:t>
+      </w:r>
+      <w:r>
+        <w:rPr>
+          <w:rFonts w:eastAsiaTheme="minorEastAsia"/>
+        </w:rPr>
+        <w:t xml:space="preserve"> promedio</w:t>
+      </w:r>
+    </w:p>
+    <w:p>
+      <w:pPr>
+        <w:spacing w:line="240" w:lineRule="auto"/>
+        <w:rPr>
+          <w:rFonts w:eastAsiaTheme="minorEastAsia"/>
+        </w:rPr>
+      </w:pPr>
+      <m:oMath>
+        <m:r>
+          <w:rPr>
+            <w:rFonts w:ascii="Cambria Math" w:hAnsi="Cambria Math"/>
+          </w:rPr>
+          <m:t>∆x:</m:t>
+        </m:r>
+      </m:oMath>
+      <w:r>
+        <w:rPr>
+          <w:rFonts w:eastAsiaTheme="minorEastAsia"/>
+        </w:rPr>
+        <w:tab/>
+        <w:t xml:space="preserve">Se define como la base </w:t>
+      </w:r>
+    </w:p>
+    <w:p>
+      <w:pPr>
+        <w:spacing w:line="240" w:lineRule="auto"/>
+        <w:rPr>
+          <w:rFonts w:eastAsiaTheme="minorEastAsia"/>
+        </w:rPr>
+      </w:pPr>
+      <m:oMath>
+        <m:r>
+          <w:rPr>
+            <w:rFonts w:ascii="Cambria Math" w:hAnsi="Cambria Math"/>
+          </w:rPr>
+          <m:t>f:</m:t>
+        </m:r>
+      </m:oMath>
+      <w:r>
+        <w:rPr>
+          <w:rFonts w:eastAsiaTheme="minorEastAsia"/>
+        </w:rPr>
+        <w:tab/>
+        <w:t>Hace referencia a la función que se va a integrar</w:t>
+      </w:r>
+    </w:p>
+    <w:p>
+      <w:pPr>
+        <w:spacing w:line="240" w:lineRule="auto"/>
+        <w:rPr>
+          <w:rFonts w:eastAsiaTheme="minorEastAsia"/>
+        </w:rPr>
+      </w:pPr>
+      <m:oMath>
+        <m:sSub>
+          <m:sSubPr>
+            <m:ctrlPr>
+              <w:rPr>
+                <w:rFonts w:ascii="Cambria Math" w:hAnsi="Cambria Math"/>
+                <w:i/>
+              </w:rPr>
+            </m:ctrlPr>
+          </m:sSubPr>
+          <m:e>
+            <m:r>
+              <w:rPr>
+                <w:rFonts w:ascii="Cambria Math" w:hAnsi="Cambria Math"/>
+              </w:rPr>
+              <m:t>x</m:t>
+            </m:r>
+          </m:e>
+          <m:sub>
+            <m:r>
+              <w:rPr>
+                <w:rFonts w:ascii="Cambria Math" w:hAnsi="Cambria Math"/>
+              </w:rPr>
+              <m:t>i</m:t>
+            </m:r>
+          </m:sub>
+        </m:sSub>
+        <m:r>
+          <w:rPr>
+            <w:rFonts w:ascii="Cambria Math" w:hAnsi="Cambria Math"/>
+          </w:rPr>
+          <m:t>:</m:t>
+        </m:r>
+      </m:oMath>
+      <w:r>
+        <w:rPr>
+          <w:rFonts w:eastAsiaTheme="minorEastAsia"/>
+        </w:rPr>
+        <w:t xml:space="preserve"> </w:t>
+      </w:r>
+      <w:r>
+        <w:rPr>
+          <w:rFonts w:eastAsiaTheme="minorEastAsia"/>
+        </w:rPr>
+        <w:tab/>
+        <w:t xml:space="preserve">Se define </w:t>
+      </w:r>
+      <w:r>
+        <w:rPr>
+          <w:rFonts w:eastAsiaTheme="minorEastAsia"/>
+        </w:rPr>
+        <w:t>como el punto sub(i) generado aleatoriamente</w:t>
+      </w:r>
+    </w:p>
+    <w:p>
+      <w:pPr>
+        <w:spacing w:line="240" w:lineRule="auto"/>
+        <w:rPr>
+          <w:rFonts w:eastAsiaTheme="minorEastAsia"/>
+        </w:rPr>
+      </w:pPr>
+      <m:oMath>
+        <m:r>
+          <w:rPr>
+            <w:rFonts w:ascii="Cambria Math" w:hAnsi="Cambria Math"/>
+          </w:rPr>
+          <m:t>a y b:</m:t>
+        </m:r>
+      </m:oMath>
+      <w:r>
+        <w:rPr>
+          <w:rFonts w:eastAsiaTheme="minorEastAsia"/>
+        </w:rPr>
+        <w:tab/>
+        <w:t>Se define como el rango inferior y superior de integración respectivamente</w:t>
+      </w:r>
+    </w:p>
+    <w:p>
+      <w:pPr>
+        <w:spacing w:line="240" w:lineRule="auto"/>
+        <w:rPr>
+          <w:rFonts w:eastAsiaTheme="minorEastAsia"/>
+        </w:rPr>
+      </w:pPr>
+      <m:oMath>
+        <m:r>
+          <w:rPr>
+            <w:rFonts w:ascii="Cambria Math" w:eastAsiaTheme="minorEastAsia" w:hAnsi="Cambria Math"/>
+          </w:rPr>
+          <m:t>i:</m:t>
+        </m:r>
+      </m:oMath>
+      <w:r>
+        <w:rPr>
+          <w:rFonts w:eastAsiaTheme="minorEastAsia"/>
+        </w:rPr>
+        <w:tab/>
+        <w:t>Hace referencia al índice de la sumatoria</w:t>
+      </w:r>
+    </w:p>
+    <w:p>
+      <w:pPr>
+        <w:spacing w:line="240" w:lineRule="auto"/>
+        <w:rPr>
+          <w:rFonts w:eastAsiaTheme="minorEastAsia"/>
+        </w:rPr>
+      </w:pPr>
+      <m:oMath>
+        <m:r>
+          <w:rPr>
+            <w:rFonts w:ascii="Cambria Math" w:eastAsiaTheme="minorEastAsia" w:hAnsi="Cambria Math"/>
+          </w:rPr>
+          <m:t>∆x:</m:t>
+        </m:r>
+      </m:oMath>
+      <w:r>
+        <w:rPr>
+          <w:rFonts w:eastAsiaTheme="minorEastAsia"/>
+        </w:rPr>
+        <w:tab/>
+        <w:t xml:space="preserve">Se define como </w:t>
+      </w:r>
+      <m:oMath>
+        <m:f>
+          <m:fPr>
+            <m:ctrlPr>
+              <w:rPr>
+                <w:rFonts w:ascii="Cambria Math" w:eastAsiaTheme="minorEastAsia" w:hAnsi="Cambria Math"/>
+                <w:i/>
+              </w:rPr>
+            </m:ctrlPr>
+          </m:fPr>
+          <m:num>
+            <m:r>
+              <w:rPr>
+                <w:rFonts w:ascii="Cambria Math" w:eastAsiaTheme="minorEastAsia" w:hAnsi="Cambria Math"/>
+              </w:rPr>
+              <m:t>b-a</m:t>
+            </m:r>
+          </m:num>
+          <m:den>
+            <m:r>
+              <w:rPr>
+                <w:rFonts w:ascii="Cambria Math" w:eastAsiaTheme="minorEastAsia" w:hAnsi="Cambria Math"/>
+              </w:rPr>
+              <m:t>N</m:t>
+            </m:r>
+          </m:den>
+        </m:f>
+      </m:oMath>
+    </w:p>
+    <w:p>
+      <w:pPr>
+        <w:rPr>
+          <w:rFonts w:eastAsiaTheme="minorEastAsia"/>
+        </w:rPr>
+      </w:pPr>
+      <w:r>
+        <w:rPr>
+          <w:rFonts w:eastAsiaTheme="minorEastAsia"/>
+        </w:rPr>
+        <w:t xml:space="preserve">Por tanto, la definición completa del método de </w:t>
+      </w:r>
+      <w:r>
+        <w:rPr>
+          <w:rFonts w:eastAsiaTheme="minorEastAsia"/>
+        </w:rPr>
+        <w:t>Monte Carlo</w:t>
+      </w:r>
+      <w:r>
+        <w:rPr>
+          <w:rFonts w:eastAsiaTheme="minorEastAsia"/>
+        </w:rPr>
+        <w:t xml:space="preserve"> se define como:</w:t>
+      </w:r>
+    </w:p>
+    <w:p>
+      <w:pPr>
+        <w:jc w:val="center"/>
+        <w:rPr>
+          <w:rFonts w:eastAsiaTheme="minorEastAsia"/>
+        </w:rPr>
+      </w:pPr>
+      <m:oMathPara>
+        <m:oMath>
+          <m:r>
+            <w:rPr>
+              <w:rFonts w:ascii="Cambria Math" w:hAnsi="Cambria Math"/>
+            </w:rPr>
+            <m:t>A=</m:t>
+          </m:r>
+          <m:limLow>
+            <m:limLowPr>
+              <m:ctrlPr>
+                <w:rPr>
+                  <w:rFonts w:ascii="Cambria Math" w:hAnsi="Cambria Math"/>
+                  <w:i/>
+                </w:rPr>
+              </m:ctrlPr>
+            </m:limLowPr>
+            <m:e>
+              <m:r>
+                <m:rPr>
+                  <m:sty m:val="p"/>
+                </m:rPr>
+                <w:rPr>
+                  <w:rFonts w:ascii="Cambria Math" w:hAnsi="Cambria Math"/>
+                </w:rPr>
+                <m:t>lim</m:t>
+              </m:r>
+            </m:e>
+            <m:lim>
+              <m:r>
+                <w:rPr>
+                  <w:rFonts w:ascii="Cambria Math" w:hAnsi="Cambria Math"/>
+                </w:rPr>
+                <m:t>N→∞</m:t>
+              </m:r>
+            </m:lim>
+          </m:limLow>
+          <m:func>
+            <m:funcPr>
+              <m:ctrlPr>
+                <w:rPr>
+                  <w:rFonts w:ascii="Cambria Math" w:hAnsi="Cambria Math"/>
+                  <w:i/>
+                </w:rPr>
+              </m:ctrlPr>
+            </m:funcPr>
+            <m:fName>
+              <m:f>
+                <m:fPr>
+                  <m:ctrlPr>
+                    <w:rPr>
+                      <w:rFonts w:ascii="Cambria Math" w:hAnsi="Cambria Math"/>
+                      <w:i/>
+                    </w:rPr>
+                  </m:ctrlPr>
+                </m:fPr>
+                <m:num>
+                  <m:r>
+                    <w:rPr>
+                      <w:rFonts w:ascii="Cambria Math" w:hAnsi="Cambria Math"/>
+                    </w:rPr>
+                    <m:t>(b-a)</m:t>
+                  </m:r>
+                </m:num>
+                <m:den>
+                  <m:r>
+                    <w:rPr>
+                      <w:rFonts w:ascii="Cambria Math" w:hAnsi="Cambria Math"/>
+                    </w:rPr>
+                    <m:t>N</m:t>
+                  </m:r>
+                </m:den>
+              </m:f>
+            </m:fName>
+            <m:e>
+              <m:r>
+                <w:rPr>
+                  <w:rFonts w:ascii="Cambria Math" w:hAnsi="Cambria Math"/>
+                </w:rPr>
+                <m:t xml:space="preserve"> *</m:t>
+              </m:r>
+              <m:nary>
+                <m:naryPr>
+                  <m:chr m:val="∑"/>
+                  <m:limLoc m:val="undOvr"/>
+                  <m:ctrlPr>
+                    <w:rPr>
+                      <w:rFonts w:ascii="Cambria Math" w:hAnsi="Cambria Math"/>
+                      <w:i/>
+                    </w:rPr>
+                  </m:ctrlPr>
+                </m:naryPr>
+                <m:sub>
+                  <m:r>
+                    <w:rPr>
+                      <w:rFonts w:ascii="Cambria Math" w:hAnsi="Cambria Math"/>
+                    </w:rPr>
+                    <m:t>i=1</m:t>
+                  </m:r>
+                </m:sub>
+                <m:sup>
+                  <m:r>
+                    <w:rPr>
+                      <w:rFonts w:ascii="Cambria Math" w:hAnsi="Cambria Math"/>
+                    </w:rPr>
+                    <m:t>N</m:t>
+                  </m:r>
+                </m:sup>
+                <m:e>
+                  <m:r>
+                    <w:rPr>
+                      <w:rFonts w:ascii="Cambria Math" w:hAnsi="Cambria Math"/>
+                    </w:rPr>
+                    <m:t>f</m:t>
+                  </m:r>
+                  <m:d>
+                    <m:dPr>
+                      <m:ctrlPr>
+                        <w:rPr>
+                          <w:rFonts w:ascii="Cambria Math" w:hAnsi="Cambria Math"/>
+                          <w:i/>
+                        </w:rPr>
+                      </m:ctrlPr>
+                    </m:dPr>
+                    <m:e>
+                      <m:sSub>
+                        <m:sSubPr>
+                          <m:ctrlPr>
+                            <w:rPr>
+                              <w:rFonts w:ascii="Cambria Math" w:hAnsi="Cambria Math"/>
+                              <w:i/>
+                            </w:rPr>
+                          </m:ctrlPr>
+                        </m:sSubPr>
+                        <m:e>
+                          <m:r>
+                            <w:rPr>
+                              <w:rFonts w:ascii="Cambria Math" w:hAnsi="Cambria Math"/>
+                            </w:rPr>
+                            <m:t>x</m:t>
+                          </m:r>
+                        </m:e>
+                        <m:sub>
+                          <m:r>
+                            <w:rPr>
+                              <w:rFonts w:ascii="Cambria Math" w:hAnsi="Cambria Math"/>
+                            </w:rPr>
+                            <m:t>i</m:t>
+                          </m:r>
+                        </m:sub>
+                      </m:sSub>
+                    </m:e>
+                  </m:d>
+                </m:e>
+              </m:nary>
+            </m:e>
+          </m:func>
+        </m:oMath>
+      </m:oMathPara>
+    </w:p>
+    <w:p>
+      <w:pPr>
+        <w:rPr>
+          <w:rFonts w:eastAsiaTheme="minorEastAsia"/>
+        </w:rPr>
+      </w:pPr>
+      <w:r>
+        <w:rPr>
+          <w:rFonts w:eastAsiaTheme="minorEastAsia"/>
+        </w:rPr>
+        <w:t>La ventaja de este método esta en el numero de puntos que se generan aleatoriamente, la idea con estos puntos es calcular una altura promedia a la altura real de la función, al generar múltiples puntos aleatorios se tiende a cumplir la Ley de los grandes números (Que dice que el promedio de los resultados obtenidos en múltiples muestras aleatorias estará muy cerca del valor real)</w:t>
+      </w:r>
+    </w:p>
+    <w:p>
+      <w:pPr>
+        <w:rPr>
+          <w:rFonts w:eastAsiaTheme="minorEastAsia"/>
+        </w:rPr>
+      </w:pPr>
+    </w:p>
+    <w:p>
+      <w:pPr>
+        <w:rPr>
+          <w:b/>
+          <w:bCs/>
+          <w:sz w:val="28"/>
+          <w:szCs w:val="28"/>
+        </w:rPr>
+      </w:pPr>
+      <w:r>
+        <w:rPr>
+          <w:b/>
+          <w:bCs/>
+          <w:sz w:val="28"/>
+          <w:szCs w:val="28"/>
+        </w:rPr>
+        <w:t>Selección:</w:t>
+      </w:r>
+    </w:p>
+    <w:p>
+      <w:r>
+        <w:t xml:space="preserve">Para la selección, buscamos las soluciones que más nos aportaran en el </w:t>
+      </w:r>
       <w:proofErr w:type="spellStart"/>
       <w:r>
-        <w:t>Lorem</w:t>
+        <w:t>Perfomance</w:t>
       </w:r>
       <w:proofErr w:type="spellEnd"/>
       <w:r>
-        <w:t xml:space="preserve"> </w:t>
-      </w:r>
-      <w:proofErr w:type="spellStart"/>
-      <w:r>
-        <w:t>Ipsum</w:t>
-      </w:r>
-      <w:proofErr w:type="spellEnd"/>
+        <w:t xml:space="preserve"> y el Accuracy</w:t>
+      </w:r>
+      <w:r>
+        <w:t>.</w:t>
+      </w:r>
     </w:p>
     <w:sectPr>
       <w:pgSz w:w="12240" w:h="15840"/>

</xml_diff>